<commit_message>
Added documentation and project journal.
</commit_message>
<xml_diff>
--- a/Memory.docx
+++ b/Memory.docx
@@ -194,23 +194,7 @@
             <w:color w:val="1155CC"/>
             <w:u w:val="single"/>
           </w:rPr>
-          <w:t>https://github.com/valental/</w:t>
-        </w:r>
-        <w:r>
-          <w:rPr>
-            <w:rFonts w:ascii="Arial" w:eastAsia="Times New Roman" w:hAnsi="Arial" w:cs="Arial"/>
-            <w:color w:val="1155CC"/>
-            <w:u w:val="single"/>
-          </w:rPr>
-          <w:t>M</w:t>
-        </w:r>
-        <w:r>
-          <w:rPr>
-            <w:rFonts w:ascii="Arial" w:eastAsia="Times New Roman" w:hAnsi="Arial" w:cs="Arial"/>
-            <w:color w:val="1155CC"/>
-            <w:u w:val="single"/>
-          </w:rPr>
-          <w:t>emory</w:t>
+          <w:t>https://github.com/valental/Memory</w:t>
         </w:r>
         <w:r>
           <w:rPr>
@@ -467,6 +451,14 @@
                 <w:szCs w:val="24"/>
               </w:rPr>
             </w:pPr>
+            <w:r>
+              <w:rPr>
+                <w:rFonts w:ascii="Arial" w:eastAsia="Times New Roman" w:hAnsi="Arial" w:cs="Arial"/>
+                <w:sz w:val="24"/>
+                <w:szCs w:val="24"/>
+              </w:rPr>
+              <w:t>1h</w:t>
+            </w:r>
           </w:p>
         </w:tc>
       </w:tr>
@@ -552,6 +544,14 @@
                 <w:szCs w:val="24"/>
               </w:rPr>
             </w:pPr>
+            <w:r>
+              <w:rPr>
+                <w:rFonts w:ascii="Arial" w:eastAsia="Times New Roman" w:hAnsi="Arial" w:cs="Arial"/>
+                <w:sz w:val="24"/>
+                <w:szCs w:val="24"/>
+              </w:rPr>
+              <w:t>2h</w:t>
+            </w:r>
           </w:p>
         </w:tc>
       </w:tr>
@@ -653,6 +653,31 @@
                 <w:szCs w:val="24"/>
               </w:rPr>
             </w:pPr>
+            <w:r>
+              <w:rPr>
+                <w:rFonts w:ascii="Arial" w:eastAsia="Times New Roman" w:hAnsi="Arial" w:cs="Arial"/>
+                <w:sz w:val="24"/>
+                <w:szCs w:val="24"/>
+              </w:rPr>
+              <w:t>MG – 30h</w:t>
+            </w:r>
+          </w:p>
+          <w:p>
+            <w:pPr>
+              <w:rPr>
+                <w:rFonts w:ascii="Arial" w:eastAsia="Times New Roman" w:hAnsi="Arial" w:cs="Arial"/>
+                <w:sz w:val="24"/>
+                <w:szCs w:val="24"/>
+              </w:rPr>
+            </w:pPr>
+            <w:r>
+              <w:rPr>
+                <w:rFonts w:ascii="Arial" w:eastAsia="Times New Roman" w:hAnsi="Arial" w:cs="Arial"/>
+                <w:sz w:val="24"/>
+                <w:szCs w:val="24"/>
+              </w:rPr>
+              <w:t>EM – 31h</w:t>
+            </w:r>
           </w:p>
         </w:tc>
       </w:tr>
@@ -738,6 +763,14 @@
                 <w:szCs w:val="24"/>
               </w:rPr>
             </w:pPr>
+            <w:r>
+              <w:rPr>
+                <w:rFonts w:ascii="Arial" w:eastAsia="Times New Roman" w:hAnsi="Arial" w:cs="Arial"/>
+                <w:sz w:val="24"/>
+                <w:szCs w:val="24"/>
+              </w:rPr>
+              <w:t>17h</w:t>
+            </w:r>
           </w:p>
         </w:tc>
       </w:tr>
@@ -823,6 +856,14 @@
                 <w:szCs w:val="24"/>
               </w:rPr>
             </w:pPr>
+            <w:r>
+              <w:rPr>
+                <w:rFonts w:ascii="Arial" w:eastAsia="Times New Roman" w:hAnsi="Arial" w:cs="Arial"/>
+                <w:sz w:val="24"/>
+                <w:szCs w:val="24"/>
+              </w:rPr>
+              <w:t>12h</w:t>
+            </w:r>
           </w:p>
         </w:tc>
       </w:tr>
@@ -908,6 +949,14 @@
                 <w:szCs w:val="24"/>
               </w:rPr>
             </w:pPr>
+            <w:r>
+              <w:rPr>
+                <w:rFonts w:ascii="Arial" w:eastAsia="Times New Roman" w:hAnsi="Arial" w:cs="Arial"/>
+                <w:sz w:val="24"/>
+                <w:szCs w:val="24"/>
+              </w:rPr>
+              <w:t>3h</w:t>
+            </w:r>
           </w:p>
         </w:tc>
       </w:tr>
@@ -955,7 +1004,7 @@
                 <w:sz w:val="24"/>
                 <w:szCs w:val="24"/>
               </w:rPr>
-              <w:t>MG, MM, EM, LV</w:t>
+              <w:t>MM, LV</w:t>
             </w:r>
           </w:p>
         </w:tc>
@@ -993,6 +1042,22 @@
                 <w:szCs w:val="24"/>
               </w:rPr>
             </w:pPr>
+            <w:r>
+              <w:rPr>
+                <w:rFonts w:ascii="Arial" w:eastAsia="Times New Roman" w:hAnsi="Arial" w:cs="Arial"/>
+                <w:sz w:val="24"/>
+                <w:szCs w:val="24"/>
+              </w:rPr>
+              <w:t>20</w:t>
+            </w:r>
+            <w:r>
+              <w:rPr>
+                <w:rFonts w:ascii="Arial" w:eastAsia="Times New Roman" w:hAnsi="Arial" w:cs="Arial"/>
+                <w:sz w:val="24"/>
+                <w:szCs w:val="24"/>
+              </w:rPr>
+              <w:t>h</w:t>
+            </w:r>
           </w:p>
         </w:tc>
       </w:tr>
@@ -1078,115 +1143,81 @@
                 <w:szCs w:val="24"/>
               </w:rPr>
             </w:pPr>
-          </w:p>
-        </w:tc>
-      </w:tr>
-      <w:tr>
-        <w:trPr>
-          <w:jc w:val="center"/>
-        </w:trPr>
-        <w:tc>
-          <w:tcPr>
-            <w:tcW w:w="4815" w:type="dxa"/>
-          </w:tcPr>
-          <w:p>
-            <w:pPr>
-              <w:rPr>
-                <w:rFonts w:ascii="Arial" w:eastAsia="Times New Roman" w:hAnsi="Arial" w:cs="Arial"/>
-                <w:sz w:val="24"/>
-                <w:szCs w:val="24"/>
-              </w:rPr>
-            </w:pPr>
-          </w:p>
-        </w:tc>
-        <w:tc>
-          <w:tcPr>
-            <w:tcW w:w="1701" w:type="dxa"/>
-          </w:tcPr>
-          <w:p>
-            <w:pPr>
-              <w:rPr>
-                <w:rFonts w:ascii="Arial" w:eastAsia="Times New Roman" w:hAnsi="Arial" w:cs="Arial"/>
-                <w:sz w:val="24"/>
-                <w:szCs w:val="24"/>
-              </w:rPr>
-            </w:pPr>
-          </w:p>
-        </w:tc>
-        <w:tc>
-          <w:tcPr>
-            <w:tcW w:w="1417" w:type="dxa"/>
-          </w:tcPr>
-          <w:p>
-            <w:pPr>
-              <w:rPr>
-                <w:rFonts w:ascii="Arial" w:eastAsia="Times New Roman" w:hAnsi="Arial" w:cs="Arial"/>
-                <w:sz w:val="24"/>
-                <w:szCs w:val="24"/>
-              </w:rPr>
-            </w:pPr>
-          </w:p>
-        </w:tc>
-        <w:tc>
-          <w:tcPr>
-            <w:tcW w:w="1417" w:type="dxa"/>
-          </w:tcPr>
-          <w:p>
-            <w:pPr>
-              <w:rPr>
-                <w:rFonts w:ascii="Arial" w:eastAsia="Times New Roman" w:hAnsi="Arial" w:cs="Arial"/>
-                <w:sz w:val="24"/>
-                <w:szCs w:val="24"/>
-              </w:rPr>
-            </w:pPr>
+            <w:r>
+              <w:rPr>
+                <w:rFonts w:ascii="Arial" w:eastAsia="Times New Roman" w:hAnsi="Arial" w:cs="Arial"/>
+                <w:sz w:val="24"/>
+                <w:szCs w:val="24"/>
+              </w:rPr>
+              <w:t>4h</w:t>
+            </w:r>
           </w:p>
         </w:tc>
       </w:tr>
     </w:tbl>
     <w:p>
       <w:pPr>
-        <w:spacing w:after="0" w:line="240" w:lineRule="auto"/>
-        <w:rPr>
-          <w:rFonts w:ascii="Arial" w:eastAsia="Times New Roman" w:hAnsi="Arial" w:cs="Arial"/>
-          <w:sz w:val="24"/>
-          <w:szCs w:val="24"/>
+        <w:rPr>
+          <w:rFonts w:ascii="Arial" w:hAnsi="Arial" w:cs="Arial"/>
         </w:rPr>
       </w:pPr>
     </w:p>
     <w:p>
       <w:pPr>
-        <w:spacing w:after="0" w:line="240" w:lineRule="auto"/>
-        <w:rPr>
-          <w:rFonts w:ascii="Arial" w:eastAsia="Times New Roman" w:hAnsi="Arial" w:cs="Arial"/>
-          <w:sz w:val="24"/>
-          <w:szCs w:val="24"/>
-        </w:rPr>
-      </w:pPr>
-    </w:p>
-    <w:p>
-      <w:pPr>
-        <w:spacing w:after="0" w:line="240" w:lineRule="auto"/>
-        <w:rPr>
-          <w:rFonts w:ascii="Arial" w:eastAsia="Times New Roman" w:hAnsi="Arial" w:cs="Arial"/>
-          <w:sz w:val="24"/>
-          <w:szCs w:val="24"/>
+        <w:rPr>
+          <w:rFonts w:ascii="Arial" w:hAnsi="Arial" w:cs="Arial"/>
         </w:rPr>
       </w:pPr>
       <w:r>
         <w:rPr>
-          <w:rFonts w:ascii="Arial" w:eastAsia="Times New Roman" w:hAnsi="Arial" w:cs="Arial"/>
-          <w:sz w:val="24"/>
-          <w:szCs w:val="24"/>
-        </w:rPr>
-        <w:t>Napomena: Raspored članova tima po zadatcima se može (i vjerojatno donekle hoće) mijenjati tijekom projekta ovisno o tome koliko vremena stvarno bude potrebno za određene aktivnosti.</w:t>
+          <w:rFonts w:ascii="Arial" w:hAnsi="Arial" w:cs="Arial"/>
+          <w:b/>
+        </w:rPr>
+        <w:t>Napomena</w:t>
       </w:r>
-    </w:p>
-    <w:p>
-      <w:pPr>
+      <w:r>
         <w:rPr>
           <w:rFonts w:ascii="Arial" w:hAnsi="Arial" w:cs="Arial"/>
-        </w:rPr>
-      </w:pPr>
+          <w:b/>
+        </w:rPr>
+        <w:t>:</w:t>
+      </w:r>
+      <w:r>
+        <w:rPr>
+          <w:rFonts w:ascii="Arial" w:hAnsi="Arial" w:cs="Arial"/>
+        </w:rPr>
+        <w:t xml:space="preserve"> </w:t>
+      </w:r>
+      <w:r>
+        <w:rPr>
+          <w:rFonts w:ascii="Arial" w:hAnsi="Arial" w:cs="Arial"/>
+        </w:rPr>
+        <w:br/>
+      </w:r>
+      <w:r>
+        <w:rPr>
+          <w:rFonts w:ascii="Arial" w:hAnsi="Arial" w:cs="Arial"/>
+        </w:rPr>
+        <w:t xml:space="preserve">Osim </w:t>
+      </w:r>
+      <w:r>
+        <w:rPr>
+          <w:rFonts w:ascii="Arial" w:hAnsi="Arial" w:cs="Arial"/>
+        </w:rPr>
+        <w:t xml:space="preserve">predviđenih </w:t>
+      </w:r>
+      <w:r>
+        <w:rPr>
+          <w:rFonts w:ascii="Arial" w:hAnsi="Arial" w:cs="Arial"/>
+        </w:rPr>
+        <w:t>funkcionalnosti navedenih</w:t>
+      </w:r>
+      <w:r>
+        <w:rPr>
+          <w:rFonts w:ascii="Arial" w:hAnsi="Arial" w:cs="Arial"/>
+        </w:rPr>
+        <w:t xml:space="preserve"> u sažetku, dodali smo i funkcionalnosti promjene jezika te prikaza rang liste.</w:t>
+      </w:r>
       <w:bookmarkStart w:id="0" w:name="_GoBack"/>
       <w:bookmarkEnd w:id="0"/>
     </w:p>

</xml_diff>